<commit_message>
Reporte de Estragegias. Cuando la encuesta se almacena automáticamente no genera registro para procesar los tableros.
</commit_message>
<xml_diff>
--- a/SIMv5/App_Data/Plantillas/InformeTecnico.docx
+++ b/SIMv5/App_Data/Plantillas/InformeTecnico.docx
@@ -6,6 +6,9 @@
       <w:pPr>
         <w:spacing w:after="0" w:line="240" w:lineRule="auto"/>
         <w:jc w:val="both"/>
+        <w:rPr>
+          <w:rFonts w:ascii="Arial" w:hAnsi="Arial" w:cs="Arial"/>
+        </w:rPr>
       </w:pPr>
     </w:p>
     <w:p>
@@ -58,6 +61,7 @@
       <w:pPr>
         <w:spacing w:after="0" w:line="240" w:lineRule="auto"/>
         <w:rPr>
+          <w:rFonts w:ascii="Arial" w:hAnsi="Arial" w:cs="Arial"/>
           <w:lang w:val="es-ES" w:eastAsia="es-ES"/>
         </w:rPr>
       </w:pPr>
@@ -80,6 +84,11 @@
         </w:rPr>
       </w:pPr>
       <w:r>
+        <w:rPr>
+          <w:rFonts w:ascii="Arial" w:hAnsi="Arial" w:cs="Arial"/>
+          <w:sz w:val="22"/>
+          <w:szCs w:val="22"/>
+        </w:rPr>
         <w:fldChar w:fldCharType="begin"/>
       </w:r>
       <w:r>
@@ -92,6 +101,11 @@
         <w:instrText xml:space="preserve"> MACROBUTTON NoMacro [CENTRO DE COSTOS] </w:instrText>
       </w:r>
       <w:r>
+        <w:rPr>
+          <w:rFonts w:ascii="Arial" w:hAnsi="Arial" w:cs="Arial"/>
+          <w:sz w:val="22"/>
+          <w:szCs w:val="22"/>
+        </w:rPr>
         <w:fldChar w:fldCharType="end"/>
       </w:r>
     </w:p>
@@ -151,12 +165,6 @@
         </w:rPr>
         <w:t>Medellín</w:t>
       </w:r>
-      <w:r>
-        <w:rPr>
-          <w:rFonts w:ascii="Arial" w:hAnsi="Arial" w:cs="Arial"/>
-        </w:rPr>
-        <w:tab/>
-      </w:r>
     </w:p>
     <w:p>
       <w:pPr>
@@ -200,9 +208,9 @@
         <w:tblLook w:val="04A0" w:firstRow="1" w:lastRow="0" w:firstColumn="1" w:lastColumn="0" w:noHBand="0" w:noVBand="1"/>
       </w:tblPr>
       <w:tblGrid>
-        <w:gridCol w:w="1371"/>
+        <w:gridCol w:w="1372"/>
         <w:gridCol w:w="413"/>
-        <w:gridCol w:w="6614"/>
+        <w:gridCol w:w="6613"/>
         <w:gridCol w:w="332"/>
       </w:tblGrid>
       <w:tr>
@@ -230,11 +238,15 @@
               <w:ind w:left="0"/>
               <w:rPr>
                 <w:rFonts w:ascii="Arial" w:hAnsi="Arial" w:cs="Arial"/>
-              </w:rPr>
-            </w:pPr>
-            <w:r>
-              <w:rPr>
-                <w:rFonts w:ascii="Arial" w:hAnsi="Arial" w:cs="Arial"/>
+                <w:sz w:val="22"/>
+                <w:szCs w:val="22"/>
+              </w:rPr>
+            </w:pPr>
+            <w:r>
+              <w:rPr>
+                <w:rFonts w:ascii="Arial" w:hAnsi="Arial" w:cs="Arial"/>
+                <w:sz w:val="22"/>
+                <w:szCs w:val="22"/>
               </w:rPr>
               <w:t>PARA:</w:t>
             </w:r>
@@ -335,6 +347,8 @@
               <w:ind w:left="0"/>
               <w:rPr>
                 <w:rFonts w:ascii="Arial" w:hAnsi="Arial" w:cs="Arial"/>
+                <w:sz w:val="22"/>
+                <w:szCs w:val="22"/>
               </w:rPr>
             </w:pPr>
           </w:p>
@@ -358,8 +372,6 @@
             <w:pPr>
               <w:rPr>
                 <w:rFonts w:ascii="Arial" w:eastAsia="Times New Roman" w:hAnsi="Arial" w:cs="Arial"/>
-                <w:sz w:val="20"/>
-                <w:szCs w:val="20"/>
                 <w:lang w:val="es-ES" w:eastAsia="es-ES"/>
               </w:rPr>
             </w:pPr>
@@ -387,6 +399,8 @@
               <w:jc w:val="both"/>
               <w:rPr>
                 <w:rFonts w:ascii="Arial" w:hAnsi="Arial" w:cs="Arial"/>
+                <w:sz w:val="22"/>
+                <w:szCs w:val="22"/>
               </w:rPr>
             </w:pPr>
           </w:p>
@@ -450,6 +464,8 @@
               <w:jc w:val="both"/>
               <w:rPr>
                 <w:rFonts w:ascii="Arial" w:hAnsi="Arial" w:cs="Arial"/>
+                <w:sz w:val="22"/>
+                <w:szCs w:val="22"/>
               </w:rPr>
             </w:pPr>
           </w:p>
@@ -481,8 +497,8 @@
               <w:jc w:val="both"/>
               <w:rPr>
                 <w:rFonts w:ascii="Arial" w:hAnsi="Arial" w:cs="Arial"/>
-                <w:sz w:val="14"/>
-                <w:szCs w:val="14"/>
+                <w:sz w:val="22"/>
+                <w:szCs w:val="22"/>
               </w:rPr>
             </w:pPr>
           </w:p>
@@ -509,8 +525,8 @@
               <w:jc w:val="both"/>
               <w:rPr>
                 <w:rFonts w:ascii="Arial" w:hAnsi="Arial" w:cs="Arial"/>
-                <w:sz w:val="14"/>
-                <w:szCs w:val="14"/>
+                <w:sz w:val="22"/>
+                <w:szCs w:val="22"/>
               </w:rPr>
             </w:pPr>
           </w:p>
@@ -537,8 +553,8 @@
               <w:jc w:val="both"/>
               <w:rPr>
                 <w:rFonts w:ascii="Arial" w:hAnsi="Arial" w:cs="Arial"/>
-                <w:sz w:val="14"/>
-                <w:szCs w:val="14"/>
+                <w:sz w:val="22"/>
+                <w:szCs w:val="22"/>
               </w:rPr>
             </w:pPr>
           </w:p>
@@ -565,8 +581,8 @@
               <w:jc w:val="both"/>
               <w:rPr>
                 <w:rFonts w:ascii="Arial" w:hAnsi="Arial" w:cs="Arial"/>
-                <w:sz w:val="14"/>
-                <w:szCs w:val="14"/>
+                <w:sz w:val="22"/>
+                <w:szCs w:val="22"/>
               </w:rPr>
             </w:pPr>
           </w:p>
@@ -603,6 +619,8 @@
             <w:r>
               <w:rPr>
                 <w:rFonts w:ascii="Arial" w:hAnsi="Arial" w:cs="Arial"/>
+                <w:sz w:val="22"/>
+                <w:szCs w:val="22"/>
               </w:rPr>
               <w:t>DE:</w:t>
             </w:r>
@@ -669,15 +687,7 @@
                 <w:sz w:val="22"/>
                 <w:szCs w:val="22"/>
               </w:rPr>
-              <w:t>Equipo de</w:t>
-            </w:r>
-            <w:r>
-              <w:rPr>
-                <w:rFonts w:ascii="Arial" w:hAnsi="Arial" w:cs="Arial"/>
-                <w:sz w:val="22"/>
-                <w:szCs w:val="22"/>
-              </w:rPr>
-              <w:t xml:space="preserve"> Control Ambiental</w:t>
+              <w:t>Equipo de Control Ambiental</w:t>
             </w:r>
           </w:p>
         </w:tc>
@@ -703,6 +713,8 @@
               <w:jc w:val="both"/>
               <w:rPr>
                 <w:rFonts w:ascii="Arial" w:hAnsi="Arial" w:cs="Arial"/>
+                <w:sz w:val="22"/>
+                <w:szCs w:val="22"/>
               </w:rPr>
             </w:pPr>
           </w:p>
@@ -731,6 +743,8 @@
               <w:jc w:val="both"/>
               <w:rPr>
                 <w:rFonts w:ascii="Arial" w:hAnsi="Arial" w:cs="Arial"/>
+                <w:sz w:val="22"/>
+                <w:szCs w:val="22"/>
               </w:rPr>
             </w:pPr>
           </w:p>
@@ -795,15 +809,7 @@
                 <w:sz w:val="22"/>
                 <w:szCs w:val="22"/>
               </w:rPr>
-              <w:t xml:space="preserve">Equipo de Vigilancia </w:t>
-            </w:r>
-            <w:r>
-              <w:rPr>
-                <w:rFonts w:ascii="Arial" w:hAnsi="Arial" w:cs="Arial"/>
-                <w:sz w:val="22"/>
-                <w:szCs w:val="22"/>
-              </w:rPr>
-              <w:t>Ambiental</w:t>
+              <w:t>Equipo de Vigilancia Ambiental</w:t>
             </w:r>
           </w:p>
         </w:tc>
@@ -829,6 +835,8 @@
               <w:jc w:val="both"/>
               <w:rPr>
                 <w:rFonts w:ascii="Arial" w:hAnsi="Arial" w:cs="Arial"/>
+                <w:sz w:val="22"/>
+                <w:szCs w:val="22"/>
               </w:rPr>
             </w:pPr>
           </w:p>
@@ -891,11 +899,15 @@
               <w:ind w:left="0"/>
               <w:rPr>
                 <w:rFonts w:ascii="Arial" w:hAnsi="Arial" w:cs="Arial"/>
-              </w:rPr>
-            </w:pPr>
-            <w:r>
-              <w:rPr>
-                <w:rFonts w:ascii="Arial" w:hAnsi="Arial" w:cs="Arial"/>
+                <w:sz w:val="22"/>
+                <w:szCs w:val="22"/>
+              </w:rPr>
+            </w:pPr>
+            <w:r>
+              <w:rPr>
+                <w:rFonts w:ascii="Arial" w:hAnsi="Arial" w:cs="Arial"/>
+                <w:sz w:val="22"/>
+                <w:szCs w:val="22"/>
               </w:rPr>
               <w:t>ASUNTO:</w:t>
             </w:r>
@@ -988,6 +1000,8 @@
               <w:ind w:left="0"/>
               <w:rPr>
                 <w:rFonts w:ascii="Arial" w:hAnsi="Arial" w:cs="Arial"/>
+                <w:sz w:val="22"/>
+                <w:szCs w:val="22"/>
               </w:rPr>
             </w:pPr>
           </w:p>
@@ -1011,8 +1025,6 @@
             <w:pPr>
               <w:rPr>
                 <w:rFonts w:ascii="Arial" w:eastAsia="Times New Roman" w:hAnsi="Arial" w:cs="Arial"/>
-                <w:sz w:val="20"/>
-                <w:szCs w:val="20"/>
                 <w:lang w:val="es-ES" w:eastAsia="es-ES"/>
               </w:rPr>
             </w:pPr>
@@ -1040,6 +1052,8 @@
               <w:jc w:val="both"/>
               <w:rPr>
                 <w:rFonts w:ascii="Arial" w:hAnsi="Arial" w:cs="Arial"/>
+                <w:sz w:val="22"/>
+                <w:szCs w:val="22"/>
               </w:rPr>
             </w:pPr>
           </w:p>
@@ -1209,23 +1223,7 @@
                 <w:rFonts w:ascii="Arial" w:hAnsi="Arial" w:cs="Arial"/>
                 <w:lang w:val="es-ES" w:eastAsia="es-ES"/>
               </w:rPr>
-              <w:t>Fecha de visita (</w:t>
-            </w:r>
-            <w:r>
-              <w:rPr>
-                <w:rFonts w:ascii="Arial" w:hAnsi="Arial" w:cs="Arial"/>
-                <w:sz w:val="20"/>
-                <w:szCs w:val="20"/>
-                <w:lang w:val="es-ES" w:eastAsia="es-ES"/>
-              </w:rPr>
-              <w:t>DD/MM/YYYY</w:t>
-            </w:r>
-            <w:r>
-              <w:rPr>
-                <w:rFonts w:ascii="Arial" w:hAnsi="Arial" w:cs="Arial"/>
-                <w:lang w:val="es-ES" w:eastAsia="es-ES"/>
-              </w:rPr>
-              <w:t>):</w:t>
+              <w:t>Fecha de visita (DD/MM/YYYY):</w:t>
             </w:r>
           </w:p>
           <w:p>
@@ -1531,6 +1529,7 @@
               <w:rPr>
                 <w:rFonts w:ascii="Arial" w:hAnsi="Arial" w:cs="Arial"/>
                 <w:sz w:val="22"/>
+                <w:szCs w:val="22"/>
               </w:rPr>
             </w:pPr>
           </w:p>
@@ -1559,6 +1558,8 @@
               <w:jc w:val="both"/>
               <w:rPr>
                 <w:rFonts w:ascii="Arial" w:hAnsi="Arial" w:cs="Arial"/>
+                <w:sz w:val="22"/>
+                <w:szCs w:val="22"/>
               </w:rPr>
             </w:pPr>
           </w:p>
@@ -1585,6 +1586,8 @@
               <w:jc w:val="both"/>
               <w:rPr>
                 <w:rFonts w:ascii="Arial" w:hAnsi="Arial" w:cs="Arial"/>
+                <w:sz w:val="22"/>
+                <w:szCs w:val="22"/>
               </w:rPr>
             </w:pPr>
           </w:p>
@@ -1654,6 +1657,7 @@
               <w:rPr>
                 <w:rFonts w:ascii="Arial" w:hAnsi="Arial" w:cs="Arial"/>
                 <w:sz w:val="22"/>
+                <w:szCs w:val="22"/>
               </w:rPr>
             </w:pPr>
           </w:p>
@@ -1682,6 +1686,8 @@
               <w:jc w:val="both"/>
               <w:rPr>
                 <w:rFonts w:ascii="Arial" w:hAnsi="Arial" w:cs="Arial"/>
+                <w:sz w:val="22"/>
+                <w:szCs w:val="22"/>
               </w:rPr>
             </w:pPr>
           </w:p>
@@ -1708,6 +1714,8 @@
               <w:jc w:val="both"/>
               <w:rPr>
                 <w:rFonts w:ascii="Arial" w:hAnsi="Arial" w:cs="Arial"/>
+                <w:sz w:val="22"/>
+                <w:szCs w:val="22"/>
               </w:rPr>
             </w:pPr>
           </w:p>
@@ -1798,6 +1806,7 @@
               <w:rPr>
                 <w:rFonts w:ascii="Arial" w:hAnsi="Arial" w:cs="Arial"/>
                 <w:sz w:val="22"/>
+                <w:szCs w:val="22"/>
               </w:rPr>
             </w:pPr>
           </w:p>
@@ -1826,6 +1835,8 @@
               <w:jc w:val="both"/>
               <w:rPr>
                 <w:rFonts w:ascii="Arial" w:hAnsi="Arial" w:cs="Arial"/>
+                <w:sz w:val="22"/>
+                <w:szCs w:val="22"/>
               </w:rPr>
             </w:pPr>
           </w:p>
@@ -1852,6 +1863,8 @@
               <w:jc w:val="both"/>
               <w:rPr>
                 <w:rFonts w:ascii="Arial" w:hAnsi="Arial" w:cs="Arial"/>
+                <w:sz w:val="22"/>
+                <w:szCs w:val="22"/>
               </w:rPr>
             </w:pPr>
           </w:p>
@@ -1921,6 +1934,7 @@
               <w:rPr>
                 <w:rFonts w:ascii="Arial" w:hAnsi="Arial" w:cs="Arial"/>
                 <w:sz w:val="22"/>
+                <w:szCs w:val="22"/>
               </w:rPr>
             </w:pPr>
           </w:p>
@@ -1949,6 +1963,8 @@
               <w:jc w:val="both"/>
               <w:rPr>
                 <w:rFonts w:ascii="Arial" w:hAnsi="Arial" w:cs="Arial"/>
+                <w:sz w:val="22"/>
+                <w:szCs w:val="22"/>
               </w:rPr>
             </w:pPr>
           </w:p>
@@ -1975,6 +1991,8 @@
               <w:jc w:val="both"/>
               <w:rPr>
                 <w:rFonts w:ascii="Arial" w:hAnsi="Arial" w:cs="Arial"/>
+                <w:sz w:val="22"/>
+                <w:szCs w:val="22"/>
               </w:rPr>
             </w:pPr>
           </w:p>
@@ -2025,6 +2043,8 @@
               <w:jc w:val="both"/>
               <w:rPr>
                 <w:rFonts w:ascii="Arial" w:hAnsi="Arial" w:cs="Arial"/>
+                <w:sz w:val="22"/>
+                <w:szCs w:val="22"/>
               </w:rPr>
             </w:pPr>
           </w:p>
@@ -2053,6 +2073,8 @@
               <w:jc w:val="both"/>
               <w:rPr>
                 <w:rFonts w:ascii="Arial" w:hAnsi="Arial" w:cs="Arial"/>
+                <w:sz w:val="22"/>
+                <w:szCs w:val="22"/>
               </w:rPr>
             </w:pPr>
           </w:p>
@@ -2079,6 +2101,8 @@
               <w:jc w:val="both"/>
               <w:rPr>
                 <w:rFonts w:ascii="Arial" w:hAnsi="Arial" w:cs="Arial"/>
+                <w:sz w:val="22"/>
+                <w:szCs w:val="22"/>
               </w:rPr>
             </w:pPr>
           </w:p>
@@ -2130,6 +2154,8 @@
               <w:jc w:val="both"/>
               <w:rPr>
                 <w:rFonts w:ascii="Arial" w:hAnsi="Arial" w:cs="Arial"/>
+                <w:sz w:val="22"/>
+                <w:szCs w:val="22"/>
               </w:rPr>
             </w:pPr>
           </w:p>
@@ -2158,6 +2184,8 @@
               <w:jc w:val="both"/>
               <w:rPr>
                 <w:rFonts w:ascii="Arial" w:hAnsi="Arial" w:cs="Arial"/>
+                <w:sz w:val="22"/>
+                <w:szCs w:val="22"/>
               </w:rPr>
             </w:pPr>
           </w:p>
@@ -2184,6 +2212,8 @@
               <w:jc w:val="both"/>
               <w:rPr>
                 <w:rFonts w:ascii="Arial" w:hAnsi="Arial" w:cs="Arial"/>
+                <w:sz w:val="22"/>
+                <w:szCs w:val="22"/>
               </w:rPr>
             </w:pPr>
           </w:p>
@@ -2241,6 +2271,8 @@
               <w:jc w:val="both"/>
               <w:rPr>
                 <w:rFonts w:ascii="Arial" w:hAnsi="Arial" w:cs="Arial"/>
+                <w:sz w:val="22"/>
+                <w:szCs w:val="22"/>
               </w:rPr>
             </w:pPr>
           </w:p>
@@ -2269,6 +2301,8 @@
               <w:jc w:val="both"/>
               <w:rPr>
                 <w:rFonts w:ascii="Arial" w:hAnsi="Arial" w:cs="Arial"/>
+                <w:sz w:val="22"/>
+                <w:szCs w:val="22"/>
               </w:rPr>
             </w:pPr>
           </w:p>
@@ -2295,6 +2329,8 @@
               <w:jc w:val="both"/>
               <w:rPr>
                 <w:rFonts w:ascii="Arial" w:hAnsi="Arial" w:cs="Arial"/>
+                <w:sz w:val="22"/>
+                <w:szCs w:val="22"/>
               </w:rPr>
             </w:pPr>
           </w:p>
@@ -2346,6 +2382,8 @@
               <w:jc w:val="both"/>
               <w:rPr>
                 <w:rFonts w:ascii="Arial" w:hAnsi="Arial" w:cs="Arial"/>
+                <w:sz w:val="22"/>
+                <w:szCs w:val="22"/>
               </w:rPr>
             </w:pPr>
           </w:p>
@@ -2374,6 +2412,8 @@
               <w:jc w:val="both"/>
               <w:rPr>
                 <w:rFonts w:ascii="Arial" w:hAnsi="Arial" w:cs="Arial"/>
+                <w:sz w:val="22"/>
+                <w:szCs w:val="22"/>
               </w:rPr>
             </w:pPr>
           </w:p>
@@ -2400,6 +2440,8 @@
               <w:jc w:val="both"/>
               <w:rPr>
                 <w:rFonts w:ascii="Arial" w:hAnsi="Arial" w:cs="Arial"/>
+                <w:sz w:val="22"/>
+                <w:szCs w:val="22"/>
               </w:rPr>
             </w:pPr>
           </w:p>
@@ -2461,6 +2503,8 @@
               <w:jc w:val="both"/>
               <w:rPr>
                 <w:rFonts w:ascii="Arial" w:hAnsi="Arial" w:cs="Arial"/>
+                <w:sz w:val="22"/>
+                <w:szCs w:val="22"/>
               </w:rPr>
             </w:pPr>
           </w:p>
@@ -2529,13 +2573,7 @@
               <w:rPr>
                 <w:rFonts w:ascii="Arial" w:hAnsi="Arial" w:cs="Arial"/>
               </w:rPr>
-              <w:t>Razón Social</w:t>
-            </w:r>
-            <w:r>
-              <w:rPr>
-                <w:rFonts w:ascii="Arial" w:hAnsi="Arial" w:cs="Arial"/>
-              </w:rPr>
-              <w:t xml:space="preserve"> o nombres y apellidos persona natural</w:t>
+              <w:t>Razón Social o nombres y apellidos persona natural</w:t>
             </w:r>
           </w:p>
         </w:tc>
@@ -2563,6 +2601,7 @@
                 <w:b w:val="0"/>
                 <w:spacing w:val="0"/>
                 <w:sz w:val="22"/>
+                <w:szCs w:val="22"/>
               </w:rPr>
             </w:pPr>
           </w:p>
@@ -2594,7 +2633,6 @@
               <w:rPr>
                 <w:rFonts w:ascii="Arial" w:hAnsi="Arial" w:cs="Arial"/>
               </w:rPr>
-              <w:lastRenderedPageBreak/>
               <w:t>Nit</w:t>
             </w:r>
             <w:proofErr w:type="spellEnd"/>
@@ -2630,6 +2668,7 @@
                 <w:b w:val="0"/>
                 <w:spacing w:val="0"/>
                 <w:sz w:val="22"/>
+                <w:szCs w:val="22"/>
               </w:rPr>
             </w:pPr>
           </w:p>
@@ -2660,6 +2699,7 @@
               <w:rPr>
                 <w:rFonts w:ascii="Arial" w:hAnsi="Arial" w:cs="Arial"/>
               </w:rPr>
+              <w:lastRenderedPageBreak/>
               <w:t>Representante Legal (de la razón social)</w:t>
             </w:r>
           </w:p>
@@ -3728,7 +3768,7 @@
       <w:headerReference w:type="first" r:id="rId13"/>
       <w:footerReference w:type="first" r:id="rId14"/>
       <w:pgSz w:w="12240" w:h="15840" w:code="1"/>
-      <w:pgMar w:top="1417" w:right="1701" w:bottom="1417" w:left="1701" w:header="1984" w:footer="709" w:gutter="0"/>
+      <w:pgMar w:top="1417" w:right="1701" w:bottom="1417" w:left="1701" w:header="1417" w:footer="709" w:gutter="0"/>
       <w:cols w:space="708"/>
       <w:titlePg/>
       <w:docGrid w:linePitch="360"/>
@@ -3767,27 +3807,31 @@
   <w:p>
     <w:pPr>
       <w:pStyle w:val="Piedepgina"/>
-      <w:ind w:left="-1701"/>
       <w:jc w:val="center"/>
+      <w:rPr>
+        <w:rFonts w:ascii="Arial" w:hAnsi="Arial" w:cs="Arial"/>
+      </w:rPr>
+    </w:pPr>
+  </w:p>
+  <w:p>
+    <w:pPr>
+      <w:pStyle w:val="Piedepgina"/>
+      <w:jc w:val="center"/>
+      <w:rPr>
+        <w:rFonts w:ascii="Arial" w:hAnsi="Arial" w:cs="Arial"/>
+      </w:rPr>
     </w:pPr>
     <w:r>
       <w:rPr>
+        <w:rFonts w:ascii="Arial" w:hAnsi="Arial" w:cs="Arial"/>
         <w:noProof/>
         <w:lang w:eastAsia="es-CO"/>
       </w:rPr>
       <w:drawing>
-        <wp:anchor distT="0" distB="0" distL="114300" distR="114300" simplePos="0" relativeHeight="251667456" behindDoc="1" locked="0" layoutInCell="1" allowOverlap="1" wp14:anchorId="15C26530" wp14:editId="2DE219A8">
-          <wp:simplePos x="0" y="0"/>
-          <wp:positionH relativeFrom="margin">
-            <wp:posOffset>-699715</wp:posOffset>
-          </wp:positionH>
-          <wp:positionV relativeFrom="page">
-            <wp:posOffset>8793342</wp:posOffset>
-          </wp:positionV>
-          <wp:extent cx="7124065" cy="857885"/>
-          <wp:effectExtent l="0" t="0" r="635" b="0"/>
-          <wp:wrapSquare wrapText="bothSides"/>
-          <wp:docPr id="1227047241" name="Imagen 1227047241"/>
+        <wp:inline distT="0" distB="0" distL="0" distR="0" wp14:anchorId="458D04E0" wp14:editId="4E00D300">
+          <wp:extent cx="3643773" cy="518908"/>
+          <wp:effectExtent l="0" t="0" r="0" b="0"/>
+          <wp:docPr id="314808543" name="Imagen 314808543" descr="Imagen que contiene Diagrama&#10;&#10;Descripción generada automáticamente"/>
           <wp:cNvGraphicFramePr>
             <a:graphicFrameLocks xmlns:a="http://schemas.openxmlformats.org/drawingml/2006/main" noChangeAspect="1"/>
           </wp:cNvGraphicFramePr>
@@ -3795,10 +3839,8 @@
             <a:graphicData uri="http://schemas.openxmlformats.org/drawingml/2006/picture">
               <pic:pic xmlns:pic="http://schemas.openxmlformats.org/drawingml/2006/picture">
                 <pic:nvPicPr>
-                  <pic:cNvPr id="0" name="Picture 2"/>
-                  <pic:cNvPicPr>
-                    <a:picLocks noChangeAspect="1" noChangeArrowheads="1"/>
-                  </pic:cNvPicPr>
+                  <pic:cNvPr id="439872522" name="Imagen 3" descr="Imagen que contiene Diagrama&#10;&#10;Descripción generada automáticamente"/>
+                  <pic:cNvPicPr/>
                 </pic:nvPicPr>
                 <pic:blipFill>
                   <a:blip r:embed="rId1">
@@ -3808,34 +3850,23 @@
                       </a:ext>
                     </a:extLst>
                   </a:blip>
-                  <a:srcRect/>
                   <a:stretch>
                     <a:fillRect/>
                   </a:stretch>
                 </pic:blipFill>
-                <pic:spPr bwMode="auto">
+                <pic:spPr>
                   <a:xfrm>
                     <a:off x="0" y="0"/>
-                    <a:ext cx="7124065" cy="857885"/>
+                    <a:ext cx="3659309" cy="521120"/>
                   </a:xfrm>
                   <a:prstGeom prst="rect">
                     <a:avLst/>
                   </a:prstGeom>
-                  <a:noFill/>
-                  <a:ln>
-                    <a:noFill/>
-                  </a:ln>
                 </pic:spPr>
               </pic:pic>
             </a:graphicData>
           </a:graphic>
-          <wp14:sizeRelH relativeFrom="margin">
-            <wp14:pctWidth>0</wp14:pctWidth>
-          </wp14:sizeRelH>
-          <wp14:sizeRelV relativeFrom="margin">
-            <wp14:pctHeight>0</wp14:pctHeight>
-          </wp14:sizeRelV>
-        </wp:anchor>
+        </wp:inline>
       </w:drawing>
     </w:r>
   </w:p>
@@ -3847,6 +3878,7 @@
   <w:p>
     <w:pPr>
       <w:pStyle w:val="Piedepgina"/>
+      <w:jc w:val="center"/>
       <w:rPr>
         <w:noProof/>
         <w:lang w:eastAsia="es-CO"/>
@@ -3858,18 +3890,10 @@
         <w:lang w:eastAsia="es-CO"/>
       </w:rPr>
       <w:drawing>
-        <wp:anchor distT="0" distB="0" distL="114300" distR="114300" simplePos="0" relativeHeight="251658240" behindDoc="1" locked="0" layoutInCell="1" allowOverlap="1" wp14:anchorId="1A2A35E4" wp14:editId="761CEEE4">
-          <wp:simplePos x="0" y="0"/>
-          <wp:positionH relativeFrom="margin">
-            <wp:posOffset>-682625</wp:posOffset>
-          </wp:positionH>
-          <wp:positionV relativeFrom="page">
-            <wp:posOffset>9035719</wp:posOffset>
-          </wp:positionV>
-          <wp:extent cx="7124065" cy="857885"/>
-          <wp:effectExtent l="0" t="0" r="635" b="0"/>
-          <wp:wrapSquare wrapText="bothSides"/>
-          <wp:docPr id="2" name="Imagen 2"/>
+        <wp:inline distT="0" distB="0" distL="0" distR="0" wp14:anchorId="1947780F" wp14:editId="65D58FDE">
+          <wp:extent cx="3643773" cy="518908"/>
+          <wp:effectExtent l="0" t="0" r="0" b="0"/>
+          <wp:docPr id="439872522" name="Imagen 3" descr="Imagen que contiene Diagrama&#10;&#10;Descripción generada automáticamente"/>
           <wp:cNvGraphicFramePr>
             <a:graphicFrameLocks xmlns:a="http://schemas.openxmlformats.org/drawingml/2006/main" noChangeAspect="1"/>
           </wp:cNvGraphicFramePr>
@@ -3877,10 +3901,8 @@
             <a:graphicData uri="http://schemas.openxmlformats.org/drawingml/2006/picture">
               <pic:pic xmlns:pic="http://schemas.openxmlformats.org/drawingml/2006/picture">
                 <pic:nvPicPr>
-                  <pic:cNvPr id="0" name="Picture 2"/>
-                  <pic:cNvPicPr>
-                    <a:picLocks noChangeAspect="1" noChangeArrowheads="1"/>
-                  </pic:cNvPicPr>
+                  <pic:cNvPr id="439872522" name="Imagen 3" descr="Imagen que contiene Diagrama&#10;&#10;Descripción generada automáticamente"/>
+                  <pic:cNvPicPr/>
                 </pic:nvPicPr>
                 <pic:blipFill>
                   <a:blip r:embed="rId1">
@@ -3890,34 +3912,23 @@
                       </a:ext>
                     </a:extLst>
                   </a:blip>
-                  <a:srcRect/>
                   <a:stretch>
                     <a:fillRect/>
                   </a:stretch>
                 </pic:blipFill>
-                <pic:spPr bwMode="auto">
+                <pic:spPr>
                   <a:xfrm>
                     <a:off x="0" y="0"/>
-                    <a:ext cx="7124065" cy="857885"/>
+                    <a:ext cx="3659309" cy="521120"/>
                   </a:xfrm>
                   <a:prstGeom prst="rect">
                     <a:avLst/>
                   </a:prstGeom>
-                  <a:noFill/>
-                  <a:ln>
-                    <a:noFill/>
-                  </a:ln>
                 </pic:spPr>
               </pic:pic>
             </a:graphicData>
           </a:graphic>
-          <wp14:sizeRelH relativeFrom="margin">
-            <wp14:pctWidth>0</wp14:pctWidth>
-          </wp14:sizeRelH>
-          <wp14:sizeRelV relativeFrom="margin">
-            <wp14:pctHeight>0</wp14:pctHeight>
-          </wp14:sizeRelV>
-        </wp:anchor>
+        </wp:inline>
       </w:drawing>
     </w:r>
   </w:p>
@@ -3962,55 +3973,6 @@
       </w:tabs>
       <w:jc w:val="right"/>
     </w:pPr>
-    <w:r>
-      <w:rPr>
-        <w:noProof/>
-        <w:lang w:eastAsia="es-CO"/>
-      </w:rPr>
-      <w:drawing>
-        <wp:anchor distT="0" distB="0" distL="114300" distR="114300" simplePos="0" relativeHeight="251661312" behindDoc="1" locked="0" layoutInCell="1" allowOverlap="1" wp14:anchorId="1A2A35DE" wp14:editId="1A2A35DF">
-          <wp:simplePos x="0" y="0"/>
-          <wp:positionH relativeFrom="margin">
-            <wp:align>left</wp:align>
-          </wp:positionH>
-          <wp:positionV relativeFrom="paragraph">
-            <wp:posOffset>-612140</wp:posOffset>
-          </wp:positionV>
-          <wp:extent cx="1019810" cy="1079500"/>
-          <wp:effectExtent l="19050" t="0" r="8890" b="0"/>
-          <wp:wrapTopAndBottom/>
-          <wp:docPr id="43" name="Imagen 43"/>
-          <wp:cNvGraphicFramePr>
-            <a:graphicFrameLocks xmlns:a="http://schemas.openxmlformats.org/drawingml/2006/main" noChangeAspect="1"/>
-          </wp:cNvGraphicFramePr>
-          <a:graphic xmlns:a="http://schemas.openxmlformats.org/drawingml/2006/main">
-            <a:graphicData uri="http://schemas.openxmlformats.org/drawingml/2006/picture">
-              <pic:pic xmlns:pic="http://schemas.openxmlformats.org/drawingml/2006/picture">
-                <pic:nvPicPr>
-                  <pic:cNvPr id="11" name="Recurso 1@300x.png"/>
-                  <pic:cNvPicPr/>
-                </pic:nvPicPr>
-                <pic:blipFill>
-                  <a:blip r:embed="rId1"/>
-                  <a:stretch>
-                    <a:fillRect/>
-                  </a:stretch>
-                </pic:blipFill>
-                <pic:spPr>
-                  <a:xfrm>
-                    <a:off x="0" y="0"/>
-                    <a:ext cx="1019810" cy="1079500"/>
-                  </a:xfrm>
-                  <a:prstGeom prst="rect">
-                    <a:avLst/>
-                  </a:prstGeom>
-                </pic:spPr>
-              </pic:pic>
-            </a:graphicData>
-          </a:graphic>
-        </wp:anchor>
-      </w:drawing>
-    </w:r>
     <w:sdt>
       <w:sdtPr>
         <w:id w:val="1809970872"/>
@@ -4019,8 +3981,57 @@
           <w:docPartUnique/>
         </w:docPartObj>
       </w:sdtPr>
-      <w:sdtEndPr/>
       <w:sdtContent>
+        <w:r>
+          <w:rPr>
+            <w:noProof/>
+            <w:lang w:eastAsia="es-CO"/>
+          </w:rPr>
+          <w:drawing>
+            <wp:inline distT="0" distB="0" distL="0" distR="0" wp14:anchorId="765BB76C" wp14:editId="37989F46">
+              <wp:extent cx="921224" cy="921224"/>
+              <wp:effectExtent l="0" t="0" r="0" b="0"/>
+              <wp:docPr id="1699000980" name="Imagen 1699000980" descr="Texto&#10;&#10;Descripción generada automáticamente"/>
+              <wp:cNvGraphicFramePr>
+                <a:graphicFrameLocks xmlns:a="http://schemas.openxmlformats.org/drawingml/2006/main" noChangeAspect="1"/>
+              </wp:cNvGraphicFramePr>
+              <a:graphic xmlns:a="http://schemas.openxmlformats.org/drawingml/2006/main">
+                <a:graphicData uri="http://schemas.openxmlformats.org/drawingml/2006/picture">
+                  <pic:pic xmlns:pic="http://schemas.openxmlformats.org/drawingml/2006/picture">
+                    <pic:nvPicPr>
+                      <pic:cNvPr id="1424491486" name="Imagen 2" descr="Texto&#10;&#10;Descripción generada automáticamente"/>
+                      <pic:cNvPicPr/>
+                    </pic:nvPicPr>
+                    <pic:blipFill>
+                      <a:blip r:embed="rId1">
+                        <a:extLst>
+                          <a:ext uri="{28A0092B-C50C-407E-A947-70E740481C1C}">
+                            <a14:useLocalDpi xmlns:a14="http://schemas.microsoft.com/office/drawing/2010/main" val="0"/>
+                          </a:ext>
+                        </a:extLst>
+                      </a:blip>
+                      <a:stretch>
+                        <a:fillRect/>
+                      </a:stretch>
+                    </pic:blipFill>
+                    <pic:spPr>
+                      <a:xfrm>
+                        <a:off x="0" y="0"/>
+                        <a:ext cx="925755" cy="925755"/>
+                      </a:xfrm>
+                      <a:prstGeom prst="rect">
+                        <a:avLst/>
+                      </a:prstGeom>
+                    </pic:spPr>
+                  </pic:pic>
+                </a:graphicData>
+              </a:graphic>
+            </wp:inline>
+          </w:drawing>
+        </w:r>
+        <w:r>
+          <w:t xml:space="preserve">                                                                                                                                        </w:t>
+        </w:r>
         <w:r>
           <w:rPr>
             <w:lang w:val="es-ES"/>
@@ -4139,6 +4150,14 @@
   <w:p>
     <w:pPr>
       <w:pStyle w:val="Encabezado"/>
+      <w:tabs>
+        <w:tab w:val="clear" w:pos="4419"/>
+        <w:tab w:val="clear" w:pos="8838"/>
+        <w:tab w:val="left" w:pos="3503"/>
+      </w:tabs>
+      <w:rPr>
+        <w:rFonts w:ascii="Arial" w:hAnsi="Arial" w:cs="Arial"/>
+      </w:rPr>
     </w:pPr>
     <w:r>
       <w:rPr>
@@ -4146,18 +4165,10 @@
         <w:lang w:eastAsia="es-CO"/>
       </w:rPr>
       <w:drawing>
-        <wp:anchor distT="0" distB="0" distL="114300" distR="114300" simplePos="0" relativeHeight="251665408" behindDoc="1" locked="0" layoutInCell="1" allowOverlap="1" wp14:anchorId="1A2A35E2" wp14:editId="1A2A35E3">
-          <wp:simplePos x="0" y="0"/>
-          <wp:positionH relativeFrom="margin">
-            <wp:align>left</wp:align>
-          </wp:positionH>
-          <wp:positionV relativeFrom="paragraph">
-            <wp:posOffset>-631190</wp:posOffset>
-          </wp:positionV>
-          <wp:extent cx="1019810" cy="1079500"/>
-          <wp:effectExtent l="19050" t="0" r="8890" b="0"/>
-          <wp:wrapTopAndBottom/>
-          <wp:docPr id="46" name="Imagen 46"/>
+        <wp:inline distT="0" distB="0" distL="0" distR="0" wp14:anchorId="4946AEBF" wp14:editId="37AAA57C">
+          <wp:extent cx="921224" cy="921224"/>
+          <wp:effectExtent l="0" t="0" r="0" b="0"/>
+          <wp:docPr id="1424491486" name="Imagen 2" descr="Texto&#10;&#10;Descripción generada automáticamente"/>
           <wp:cNvGraphicFramePr>
             <a:graphicFrameLocks xmlns:a="http://schemas.openxmlformats.org/drawingml/2006/main" noChangeAspect="1"/>
           </wp:cNvGraphicFramePr>
@@ -4165,11 +4176,17 @@
             <a:graphicData uri="http://schemas.openxmlformats.org/drawingml/2006/picture">
               <pic:pic xmlns:pic="http://schemas.openxmlformats.org/drawingml/2006/picture">
                 <pic:nvPicPr>
-                  <pic:cNvPr id="11" name="Recurso 1@300x.png"/>
+                  <pic:cNvPr id="1424491486" name="Imagen 2" descr="Texto&#10;&#10;Descripción generada automáticamente"/>
                   <pic:cNvPicPr/>
                 </pic:nvPicPr>
                 <pic:blipFill>
-                  <a:blip r:embed="rId1"/>
+                  <a:blip r:embed="rId1">
+                    <a:extLst>
+                      <a:ext uri="{28A0092B-C50C-407E-A947-70E740481C1C}">
+                        <a14:useLocalDpi xmlns:a14="http://schemas.microsoft.com/office/drawing/2010/main" val="0"/>
+                      </a:ext>
+                    </a:extLst>
+                  </a:blip>
                   <a:stretch>
                     <a:fillRect/>
                   </a:stretch>
@@ -4177,7 +4194,7 @@
                 <pic:spPr>
                   <a:xfrm>
                     <a:off x="0" y="0"/>
-                    <a:ext cx="1019810" cy="1079500"/>
+                    <a:ext cx="925755" cy="925755"/>
                   </a:xfrm>
                   <a:prstGeom prst="rect">
                     <a:avLst/>
@@ -4186,7 +4203,7 @@
               </pic:pic>
             </a:graphicData>
           </a:graphic>
-        </wp:anchor>
+        </wp:inline>
       </w:drawing>
     </w:r>
   </w:p>
@@ -4363,7 +4380,7 @@
     <w:lsdException w:name="Normal Indent" w:semiHidden="1" w:unhideWhenUsed="1"/>
     <w:lsdException w:name="footnote text" w:semiHidden="1" w:unhideWhenUsed="1"/>
     <w:lsdException w:name="annotation text" w:semiHidden="1" w:unhideWhenUsed="1"/>
-    <w:lsdException w:name="header" w:semiHidden="1" w:uiPriority="0" w:unhideWhenUsed="1"/>
+    <w:lsdException w:name="header" w:semiHidden="1" w:unhideWhenUsed="1"/>
     <w:lsdException w:name="footer" w:semiHidden="1" w:unhideWhenUsed="1"/>
     <w:lsdException w:name="index heading" w:semiHidden="1" w:unhideWhenUsed="1"/>
     <w:lsdException w:name="caption" w:semiHidden="1" w:uiPriority="35" w:unhideWhenUsed="1" w:qFormat="1"/>
@@ -4745,6 +4762,7 @@
     <w:name w:val="header"/>
     <w:basedOn w:val="Normal"/>
     <w:link w:val="EncabezadoCar"/>
+    <w:uiPriority w:val="99"/>
     <w:unhideWhenUsed/>
     <w:rsid w:val="00873C2A"/>
     <w:pPr>
@@ -4759,6 +4777,7 @@
     <w:name w:val="Encabezado Car"/>
     <w:basedOn w:val="Fuentedeprrafopredeter"/>
     <w:link w:val="Encabezado"/>
+    <w:uiPriority w:val="99"/>
     <w:rsid w:val="00873C2A"/>
   </w:style>
   <w:style w:type="paragraph" w:styleId="Piedepgina">
@@ -5120,6 +5139,33 @@
 </file>
 
 <file path=customXml/item1.xml><?xml version="1.0" encoding="utf-8"?>
+<b:Sources xmlns:b="http://schemas.openxmlformats.org/officeDocument/2006/bibliography" xmlns="http://schemas.openxmlformats.org/officeDocument/2006/bibliography" SelectedStyle="\APASixthEditionOfficeOnline.xsl" StyleName="APA" Version="6"/>
+</file>
+
+<file path=customXml/item2.xml><?xml version="1.0" encoding="utf-8"?>
+<p:properties xmlns:p="http://schemas.microsoft.com/office/2006/metadata/properties" xmlns:xsi="http://www.w3.org/2001/XMLSchema-instance" xmlns:pc="http://schemas.microsoft.com/office/infopath/2007/PartnerControls">
+  <documentManagement>
+    <SharedWithUsers xmlns="6cc4027c-0dba-4532-9fb4-b8757925179a">
+      <UserInfo>
+        <DisplayName>Natalia Londoño Giraldo</DisplayName>
+        <AccountId>1373</AccountId>
+        <AccountType/>
+      </UserInfo>
+    </SharedWithUsers>
+  </documentManagement>
+</p:properties>
+</file>
+
+<file path=customXml/item3.xml><?xml version="1.0" encoding="utf-8"?>
+<?mso-contentType ?>
+<FormTemplates xmlns="http://schemas.microsoft.com/sharepoint/v3/contenttype/forms">
+  <Display>DocumentLibraryForm</Display>
+  <Edit>DocumentLibraryForm</Edit>
+  <New>DocumentLibraryForm</New>
+</FormTemplates>
+</file>
+
+<file path=customXml/item4.xml><?xml version="1.0" encoding="utf-8"?>
 <ct:contentTypeSchema xmlns:ct="http://schemas.microsoft.com/office/2006/metadata/contentType" xmlns:ma="http://schemas.microsoft.com/office/2006/metadata/properties/metaAttributes" ct:_="" ma:_="" ma:contentTypeName="Documento" ma:contentTypeID="0x010100C06879CCD5258648804B2B296A6EDA4A" ma:contentTypeVersion="1" ma:contentTypeDescription="Crear nuevo documento." ma:contentTypeScope="" ma:versionID="027b013e2445b2eb1a5c79f079a283a9">
   <xsd:schema xmlns:xsd="http://www.w3.org/2001/XMLSchema" xmlns:xs="http://www.w3.org/2001/XMLSchema" xmlns:p="http://schemas.microsoft.com/office/2006/metadata/properties" xmlns:ns2="6cc4027c-0dba-4532-9fb4-b8757925179a" targetNamespace="http://schemas.microsoft.com/office/2006/metadata/properties" ma:root="true" ma:fieldsID="39fb7011216b686a4eacb79ad2b3be1c" ns2:_="">
     <xsd:import namespace="6cc4027c-0dba-4532-9fb4-b8757925179a"/>
@@ -5259,34 +5305,33 @@
 </ct:contentTypeSchema>
 </file>
 
-<file path=customXml/item2.xml><?xml version="1.0" encoding="utf-8"?>
-<?mso-contentType ?>
-<FormTemplates xmlns="http://schemas.microsoft.com/sharepoint/v3/contenttype/forms">
-  <Display>DocumentLibraryForm</Display>
-  <Edit>DocumentLibraryForm</Edit>
-  <New>DocumentLibraryForm</New>
-</FormTemplates>
+<file path=customXml/itemProps1.xml><?xml version="1.0" encoding="utf-8"?>
+<ds:datastoreItem xmlns:ds="http://schemas.openxmlformats.org/officeDocument/2006/customXml" ds:itemID="{B0A00A74-1692-4326-816C-E36B2C2523A4}">
+  <ds:schemaRefs>
+    <ds:schemaRef ds:uri="http://schemas.openxmlformats.org/officeDocument/2006/bibliography"/>
+  </ds:schemaRefs>
+</ds:datastoreItem>
 </file>
 
-<file path=customXml/item3.xml><?xml version="1.0" encoding="utf-8"?>
-<p:properties xmlns:p="http://schemas.microsoft.com/office/2006/metadata/properties" xmlns:xsi="http://www.w3.org/2001/XMLSchema-instance" xmlns:pc="http://schemas.microsoft.com/office/infopath/2007/PartnerControls">
-  <documentManagement>
-    <SharedWithUsers xmlns="6cc4027c-0dba-4532-9fb4-b8757925179a">
-      <UserInfo>
-        <DisplayName>Natalia Londoño Giraldo</DisplayName>
-        <AccountId>1373</AccountId>
-        <AccountType/>
-      </UserInfo>
-    </SharedWithUsers>
-  </documentManagement>
-</p:properties>
+<file path=customXml/itemProps2.xml><?xml version="1.0" encoding="utf-8"?>
+<ds:datastoreItem xmlns:ds="http://schemas.openxmlformats.org/officeDocument/2006/customXml" ds:itemID="{CDB0F8B5-065C-47B5-8E42-A08E45AE302F}">
+  <ds:schemaRefs>
+    <ds:schemaRef ds:uri="http://schemas.microsoft.com/office/2006/metadata/properties"/>
+    <ds:schemaRef ds:uri="http://schemas.microsoft.com/office/infopath/2007/PartnerControls"/>
+    <ds:schemaRef ds:uri="6cc4027c-0dba-4532-9fb4-b8757925179a"/>
+  </ds:schemaRefs>
+</ds:datastoreItem>
 </file>
 
-<file path=customXml/item4.xml><?xml version="1.0" encoding="utf-8"?>
-<b:Sources xmlns:b="http://schemas.openxmlformats.org/officeDocument/2006/bibliography" xmlns="http://schemas.openxmlformats.org/officeDocument/2006/bibliography" SelectedStyle="\APASixthEditionOfficeOnline.xsl" StyleName="APA" Version="6"/>
+<file path=customXml/itemProps3.xml><?xml version="1.0" encoding="utf-8"?>
+<ds:datastoreItem xmlns:ds="http://schemas.openxmlformats.org/officeDocument/2006/customXml" ds:itemID="{6FE7FCDA-59D9-48BD-A336-7519D84DE1B6}">
+  <ds:schemaRefs>
+    <ds:schemaRef ds:uri="http://schemas.microsoft.com/sharepoint/v3/contenttype/forms"/>
+  </ds:schemaRefs>
+</ds:datastoreItem>
 </file>
 
-<file path=customXml/itemProps1.xml><?xml version="1.0" encoding="utf-8"?>
+<file path=customXml/itemProps4.xml><?xml version="1.0" encoding="utf-8"?>
 <ds:datastoreItem xmlns:ds="http://schemas.openxmlformats.org/officeDocument/2006/customXml" ds:itemID="{4BAEA748-C2D6-4E2C-95C6-82C5D978D49F}">
   <ds:schemaRefs>
     <ds:schemaRef ds:uri="http://schemas.microsoft.com/office/2006/metadata/contentType"/>
@@ -5302,30 +5347,4 @@
     <ds:schemaRef ds:uri="http://schemas.microsoft.com/internal/obd"/>
   </ds:schemaRefs>
 </ds:datastoreItem>
-</file>
-
-<file path=customXml/itemProps2.xml><?xml version="1.0" encoding="utf-8"?>
-<ds:datastoreItem xmlns:ds="http://schemas.openxmlformats.org/officeDocument/2006/customXml" ds:itemID="{6FE7FCDA-59D9-48BD-A336-7519D84DE1B6}">
-  <ds:schemaRefs>
-    <ds:schemaRef ds:uri="http://schemas.microsoft.com/sharepoint/v3/contenttype/forms"/>
-  </ds:schemaRefs>
-</ds:datastoreItem>
-</file>
-
-<file path=customXml/itemProps3.xml><?xml version="1.0" encoding="utf-8"?>
-<ds:datastoreItem xmlns:ds="http://schemas.openxmlformats.org/officeDocument/2006/customXml" ds:itemID="{CDB0F8B5-065C-47B5-8E42-A08E45AE302F}">
-  <ds:schemaRefs>
-    <ds:schemaRef ds:uri="http://schemas.microsoft.com/office/2006/metadata/properties"/>
-    <ds:schemaRef ds:uri="http://schemas.microsoft.com/office/infopath/2007/PartnerControls"/>
-    <ds:schemaRef ds:uri="6cc4027c-0dba-4532-9fb4-b8757925179a"/>
-  </ds:schemaRefs>
-</ds:datastoreItem>
-</file>
-
-<file path=customXml/itemProps4.xml><?xml version="1.0" encoding="utf-8"?>
-<ds:datastoreItem xmlns:ds="http://schemas.openxmlformats.org/officeDocument/2006/customXml" ds:itemID="{B0A00A74-1692-4326-816C-E36B2C2523A4}">
-  <ds:schemaRefs>
-    <ds:schemaRef ds:uri="http://schemas.openxmlformats.org/officeDocument/2006/bibliography"/>
-  </ds:schemaRefs>
-</ds:datastoreItem>
 </file>
</xml_diff>